<commit_message>
Another pre final update.
</commit_message>
<xml_diff>
--- a/docs/data-sources-compilation.docx
+++ b/docs/data-sources-compilation.docx
@@ -5532,7 +5532,7 @@
         </w:numPr>
       </w:pPr>
       <w:r>
-        <w:t xml:space="preserve">Trade map</w:t>
+        <w:t xml:space="preserve">Trade Map</w:t>
       </w:r>
     </w:p>
     <w:p>
@@ -5568,7 +5568,7 @@
         </w:numPr>
       </w:pPr>
       <w:r>
-        <w:t xml:space="preserve">Trade competitiveness map</w:t>
+        <w:t xml:space="preserve">Investment Map</w:t>
       </w:r>
     </w:p>
     <w:p>
@@ -5580,7 +5580,7 @@
         </w:numPr>
       </w:pPr>
       <w:r>
-        <w:t xml:space="preserve">Export potential map</w:t>
+        <w:t xml:space="preserve">Trade competitiveness Map</w:t>
       </w:r>
     </w:p>
     <w:p>
@@ -6100,7 +6100,7 @@
           <w:rPr>
             <w:rStyle w:val="Hyperlink"/>
           </w:rPr>
-          <w:t xml:space="preserve">Investment Map â€“ Guided tour</w:t>
+          <w:t xml:space="preserve">Investment Map - Guided tour</w:t>
         </w:r>
       </w:hyperlink>
     </w:p>
@@ -6117,7 +6117,7 @@
           <w:rPr>
             <w:rStyle w:val="Hyperlink"/>
           </w:rPr>
-          <w:t xml:space="preserve">Investment Map â€“ Guided tour - Version 2</w:t>
+          <w:t xml:space="preserve">Investment Map - Guided tour - Version 2</w:t>
         </w:r>
       </w:hyperlink>
     </w:p>
@@ -7932,14 +7932,14 @@
       <w:pPr>
         <w:pStyle w:val="Heading2"/>
       </w:pPr>
-      <w:bookmarkStart w:id="259" w:name="unctar-stat"/>
+      <w:bookmarkStart w:id="259" w:name="unctas-stat"/>
       <w:bookmarkEnd w:id="259"/>
       <w:hyperlink r:id="rId258">
         <w:r>
           <w:rPr>
             <w:rStyle w:val="Hyperlink"/>
           </w:rPr>
-          <w:t xml:space="preserve">UNCTAR STAT</w:t>
+          <w:t xml:space="preserve">UNCTAS STAT</w:t>
         </w:r>
       </w:hyperlink>
     </w:p>
@@ -7972,6 +7972,29 @@
       </w:pPr>
       <w:r>
         <w:t xml:space="preserve">The Commission develops and operates several databases in conjunction with Member States' Customs and Taxation Services. The databases are part of the information systems of Taxation and Customs Union. Although VIES has been developed and is operated at a national level, it can also be accessed via this site.</w:t>
+      </w:r>
+    </w:p>
+    <w:p>
+      <w:pPr>
+        <w:pStyle w:val="Heading2"/>
+      </w:pPr>
+      <w:bookmarkStart w:id="263" w:name="eu-the-market-access-database"/>
+      <w:bookmarkEnd w:id="263"/>
+      <w:hyperlink r:id="rId262">
+        <w:r>
+          <w:rPr>
+            <w:rStyle w:val="Hyperlink"/>
+          </w:rPr>
+          <w:t xml:space="preserve">EU The Market Access Database</w:t>
+        </w:r>
+      </w:hyperlink>
+    </w:p>
+    <w:p>
+      <w:pPr>
+        <w:pStyle w:val="FirstParagraph"/>
+      </w:pPr>
+      <w:r>
+        <w:t xml:space="preserve">The Market Access Database (MADB) gives information to companies exporting from the EU about import conditions in third country markets:</w:t>
       </w:r>
     </w:p>
     <w:sectPr/>
@@ -8082,7 +8105,7 @@
     </w:lvl>
   </w:abstractNum>
   <w:abstractNum w:abstractNumId="990">
-    <w:nsid w:val="7260b389"/>
+    <w:nsid w:val="9707c227"/>
     <w:multiLevelType w:val="multilevel"/>
     <w:lvl w:ilvl="0">
       <w:numFmt w:val="bullet"/>
@@ -8163,7 +8186,7 @@
     </w:lvl>
   </w:abstractNum>
   <w:abstractNum w:abstractNumId="991">
-    <w:nsid w:val="e1a294ed"/>
+    <w:nsid w:val="4328ed96"/>
     <w:multiLevelType w:val="multilevel"/>
     <w:lvl w:ilvl="0">
       <w:numFmt w:val="bullet"/>
@@ -8244,7 +8267,7 @@
     </w:lvl>
   </w:abstractNum>
   <w:abstractNum w:abstractNumId="99411">
-    <w:nsid w:val="889fe391"/>
+    <w:nsid w:val="eb6eeb05"/>
     <w:multiLevelType w:val="multilevel"/>
     <w:lvl w:ilvl="0">
       <w:start w:val="1"/>

</xml_diff>